<commit_message>
Updated the log for 11/Nov Cedric
</commit_message>
<xml_diff>
--- a/Meeting log/13_11_08_Log.docx
+++ b/Meeting log/13_11_08_Log.docx
@@ -355,7 +355,44 @@
           <w:tcPr>
             <w:tcW w:w="4680" w:type="dxa"/>
           </w:tcPr>
-          <w:p/>
+          <w:p>
+            <w:pPr>
+              <w:pStyle w:val="ListParagraph"/>
+              <w:numPr>
+                <w:ilvl w:val="0"/>
+                <w:numId w:val="46"/>
+              </w:numPr>
+            </w:pPr>
+            <w:r>
+              <w:t>Implementing</w:t>
+            </w:r>
+            <w:r>
+              <w:t xml:space="preserve"> BFSK</w:t>
+            </w:r>
+            <w:r>
+              <w:t xml:space="preserve"> demodulation using </w:t>
+            </w:r>
+            <w:r>
+              <w:t xml:space="preserve"> </w:t>
+            </w:r>
+            <w:r>
+              <w:t>PLL</w:t>
+            </w:r>
+          </w:p>
+          <w:p>
+            <w:pPr>
+              <w:pStyle w:val="ListParagraph"/>
+              <w:numPr>
+                <w:ilvl w:val="0"/>
+                <w:numId w:val="46"/>
+              </w:numPr>
+            </w:pPr>
+            <w:r>
+              <w:t>Implemented BFSK demodulation using optimal non-coherent receiver</w:t>
+            </w:r>
+            <w:bookmarkStart w:id="0" w:name="_GoBack"/>
+            <w:bookmarkEnd w:id="0"/>
+          </w:p>
         </w:tc>
       </w:tr>
       <w:tr>
@@ -399,8 +436,6 @@
             <w:r>
               <w:t>Researching FEC methods</w:t>
             </w:r>
-            <w:bookmarkStart w:id="0" w:name="_GoBack"/>
-            <w:bookmarkEnd w:id="0"/>
           </w:p>
           <w:p>
             <w:pPr>

</xml_diff>